<commit_message>
Updated lab 1 code
</commit_message>
<xml_diff>
--- a/Labs/Source/Lab 1 - Logistic Regression Classification.docx
+++ b/Labs/Source/Lab 1 - Logistic Regression Classification.docx
@@ -7154,15 +7154,31 @@
           <w:rFonts w:ascii="Courier New" w:hAnsi="Courier New" w:cs="Courier New"/>
           <w:sz w:val="20"/>
         </w:rPr>
-        <w:t>admission_type_description</w:t>
-      </w:r>
-      <w:proofErr w:type="spellEnd"/>
-      <w:r>
-        <w:rPr>
-          <w:rFonts w:ascii="Courier New" w:hAnsi="Courier New" w:cs="Courier New"/>
-          <w:sz w:val="20"/>
-        </w:rPr>
-        <w:t>'] = ['Unknown' if ((x in ['Not Availa</w:t>
+        <w:t>ad</w:t>
+      </w:r>
+      <w:r>
+        <w:rPr>
+          <w:rFonts w:ascii="Courier New" w:hAnsi="Courier New" w:cs="Courier New"/>
+          <w:sz w:val="20"/>
+        </w:rPr>
+        <w:t>mission_type_description</w:t>
+      </w:r>
+      <w:proofErr w:type="spellEnd"/>
+      <w:r>
+        <w:rPr>
+          <w:rFonts w:ascii="Courier New" w:hAnsi="Courier New" w:cs="Courier New"/>
+          <w:sz w:val="20"/>
+        </w:rPr>
+        <w:t>'] = ['u</w:t>
+      </w:r>
+      <w:bookmarkStart w:id="0" w:name="_GoBack"/>
+      <w:bookmarkEnd w:id="0"/>
+      <w:r>
+        <w:rPr>
+          <w:rFonts w:ascii="Courier New" w:hAnsi="Courier New" w:cs="Courier New"/>
+          <w:sz w:val="20"/>
+        </w:rPr>
+        <w:t>nknown' if ((x in ['Not Availa</w:t>
       </w:r>
       <w:r>
         <w:rPr>
@@ -18717,8 +18733,6 @@
       <w:r>
         <w:t xml:space="preserve"> to close the tab, returning to the experiment in Azure ML Studio.</w:t>
       </w:r>
-      <w:bookmarkStart w:id="0" w:name="_GoBack"/>
-      <w:bookmarkEnd w:id="0"/>
     </w:p>
     <w:p>
       <w:pPr>
@@ -26414,6 +26428,15 @@
 </file>
 
 <file path=customXml/item1.xml><?xml version="1.0" encoding="utf-8"?>
+<?mso-contentType ?>
+<FormTemplates xmlns="http://schemas.microsoft.com/sharepoint/v3/contenttype/forms">
+  <Display>DocumentLibraryForm</Display>
+  <Edit>DocumentLibraryForm</Edit>
+  <New>DocumentLibraryForm</New>
+</FormTemplates>
+</file>
+
+<file path=customXml/item2.xml><?xml version="1.0" encoding="utf-8"?>
 <p:properties xmlns:p="http://schemas.microsoft.com/office/2006/metadata/properties" xmlns:xsi="http://www.w3.org/2001/XMLSchema-instance" xmlns:pc="http://schemas.microsoft.com/office/infopath/2007/PartnerControls">
   <documentManagement>
     <SharedWithUsers xmlns="636b0322-90fb-440c-9cbc-22749e7231e9">
@@ -26425,15 +26448,6 @@
     </SharedWithUsers>
   </documentManagement>
 </p:properties>
-</file>
-
-<file path=customXml/item2.xml><?xml version="1.0" encoding="utf-8"?>
-<?mso-contentType ?>
-<FormTemplates xmlns="http://schemas.microsoft.com/sharepoint/v3/contenttype/forms">
-  <Display>DocumentLibraryForm</Display>
-  <Edit>DocumentLibraryForm</Edit>
-  <New>DocumentLibraryForm</New>
-</FormTemplates>
 </file>
 
 <file path=customXml/item3.xml><?xml version="1.0" encoding="utf-8"?>
@@ -26581,19 +26595,19 @@
 </file>
 
 <file path=customXml/itemProps1.xml><?xml version="1.0" encoding="utf-8"?>
+<ds:datastoreItem xmlns:ds="http://schemas.openxmlformats.org/officeDocument/2006/customXml" ds:itemID="{C4CFD253-4EFA-404C-8C1C-65E19D3D22E9}">
+  <ds:schemaRefs>
+    <ds:schemaRef ds:uri="http://schemas.microsoft.com/sharepoint/v3/contenttype/forms"/>
+  </ds:schemaRefs>
+</ds:datastoreItem>
+</file>
+
+<file path=customXml/itemProps2.xml><?xml version="1.0" encoding="utf-8"?>
 <ds:datastoreItem xmlns:ds="http://schemas.openxmlformats.org/officeDocument/2006/customXml" ds:itemID="{531F6DDD-182A-4D16-9226-8550A4C0EFF3}">
   <ds:schemaRefs>
     <ds:schemaRef ds:uri="http://schemas.microsoft.com/office/2006/metadata/properties"/>
     <ds:schemaRef ds:uri="http://schemas.microsoft.com/office/infopath/2007/PartnerControls"/>
     <ds:schemaRef ds:uri="636b0322-90fb-440c-9cbc-22749e7231e9"/>
-  </ds:schemaRefs>
-</ds:datastoreItem>
-</file>
-
-<file path=customXml/itemProps2.xml><?xml version="1.0" encoding="utf-8"?>
-<ds:datastoreItem xmlns:ds="http://schemas.openxmlformats.org/officeDocument/2006/customXml" ds:itemID="{C4CFD253-4EFA-404C-8C1C-65E19D3D22E9}">
-  <ds:schemaRefs>
-    <ds:schemaRef ds:uri="http://schemas.microsoft.com/sharepoint/v3/contenttype/forms"/>
   </ds:schemaRefs>
 </ds:datastoreItem>
 </file>
@@ -26617,7 +26631,7 @@
 </file>
 
 <file path=customXml/itemProps4.xml><?xml version="1.0" encoding="utf-8"?>
-<ds:datastoreItem xmlns:ds="http://schemas.openxmlformats.org/officeDocument/2006/customXml" ds:itemID="{4E4B6E1E-0F83-44E7-8F7D-6AA831534A16}">
+<ds:datastoreItem xmlns:ds="http://schemas.openxmlformats.org/officeDocument/2006/customXml" ds:itemID="{06070E5B-CAED-42AD-8E10-6015D27BD3C0}">
   <ds:schemaRefs>
     <ds:schemaRef ds:uri="http://schemas.openxmlformats.org/officeDocument/2006/bibliography"/>
   </ds:schemaRefs>

</xml_diff>